<commit_message>
Chapter 1 is Doc. for mobile apps
</commit_message>
<xml_diff>
--- a/Docs/documantion Temp/6.chapter 1 Introduction and Purpose.docx
+++ b/Docs/documantion Temp/6.chapter 1 Introduction and Purpose.docx
@@ -1,6 +1,6 @@
 
 <file path=word/document.xml><?xml version="1.0" encoding="utf-8"?>
-<w:document xmlns:wpc="http://schemas.microsoft.com/office/word/2010/wordprocessingCanvas" xmlns:mc="http://schemas.openxmlformats.org/markup-compatibility/2006" xmlns:o="urn:schemas-microsoft-com:office:office" xmlns:r="http://schemas.openxmlformats.org/officeDocument/2006/relationships" xmlns:m="http://schemas.openxmlformats.org/officeDocument/2006/math" xmlns:v="urn:schemas-microsoft-com:vml" xmlns:wp14="http://schemas.microsoft.com/office/word/2010/wordprocessingDrawing" xmlns:wp="http://schemas.openxmlformats.org/drawingml/2006/wordprocessingDrawing" xmlns:w10="urn:schemas-microsoft-com:office:word" xmlns:w="http://schemas.openxmlformats.org/wordprocessingml/2006/main" xmlns:w14="http://schemas.microsoft.com/office/word/2010/wordml" xmlns:w15="http://schemas.microsoft.com/office/word/2012/wordml" xmlns:wpg="http://schemas.microsoft.com/office/word/2010/wordprocessingGroup" xmlns:wpi="http://schemas.microsoft.com/office/word/2010/wordprocessingInk" xmlns:wne="http://schemas.microsoft.com/office/word/2006/wordml" xmlns:wps="http://schemas.microsoft.com/office/word/2010/wordprocessingShape" mc:Ignorable="w14 w15 wp14">
+<w:document xmlns:wpc="http://schemas.microsoft.com/office/word/2010/wordprocessingCanvas" xmlns:cx="http://schemas.microsoft.com/office/drawing/2014/chartex" xmlns:cx1="http://schemas.microsoft.com/office/drawing/2015/9/8/chartex" xmlns:cx2="http://schemas.microsoft.com/office/drawing/2015/10/21/chartex" xmlns:cx3="http://schemas.microsoft.com/office/drawing/2016/5/9/chartex" xmlns:cx4="http://schemas.microsoft.com/office/drawing/2016/5/10/chartex" xmlns:cx5="http://schemas.microsoft.com/office/drawing/2016/5/11/chartex" xmlns:cx6="http://schemas.microsoft.com/office/drawing/2016/5/12/chartex" xmlns:cx7="http://schemas.microsoft.com/office/drawing/2016/5/13/chartex" xmlns:cx8="http://schemas.microsoft.com/office/drawing/2016/5/14/chartex" xmlns:mc="http://schemas.openxmlformats.org/markup-compatibility/2006" xmlns:aink="http://schemas.microsoft.com/office/drawing/2016/ink" xmlns:am3d="http://schemas.microsoft.com/office/drawing/2017/model3d" xmlns:o="urn:schemas-microsoft-com:office:office" xmlns:r="http://schemas.openxmlformats.org/officeDocument/2006/relationships" xmlns:m="http://schemas.openxmlformats.org/officeDocument/2006/math" xmlns:v="urn:schemas-microsoft-com:vml" xmlns:wp14="http://schemas.microsoft.com/office/word/2010/wordprocessingDrawing" xmlns:wp="http://schemas.openxmlformats.org/drawingml/2006/wordprocessingDrawing" xmlns:w10="urn:schemas-microsoft-com:office:word" xmlns:w="http://schemas.openxmlformats.org/wordprocessingml/2006/main" xmlns:w14="http://schemas.microsoft.com/office/word/2010/wordml" xmlns:w15="http://schemas.microsoft.com/office/word/2012/wordml" xmlns:w16cex="http://schemas.microsoft.com/office/word/2018/wordml/cex" xmlns:w16cid="http://schemas.microsoft.com/office/word/2016/wordml/cid" xmlns:w16="http://schemas.microsoft.com/office/word/2018/wordml" xmlns:w16se="http://schemas.microsoft.com/office/word/2015/wordml/symex" xmlns:wpg="http://schemas.microsoft.com/office/word/2010/wordprocessingGroup" xmlns:wpi="http://schemas.microsoft.com/office/word/2010/wordprocessingInk" xmlns:wne="http://schemas.microsoft.com/office/word/2006/wordml" xmlns:wps="http://schemas.microsoft.com/office/word/2010/wordprocessingShape" mc:Ignorable="w14 w15 w16se w16cid w16 w16cex wp14">
   <w:body>
     <w:p>
       <w:pPr>
@@ -216,8 +216,448 @@
         <w:ind w:left="480"/>
         <w:rPr>
           <w:rFonts w:asciiTheme="majorBidi" w:hAnsiTheme="majorBidi" w:cstheme="majorBidi"/>
-        </w:rPr>
-      </w:pPr>
+          <w:sz w:val="24"/>
+          <w:szCs w:val="24"/>
+        </w:rPr>
+      </w:pPr>
+      <w:r>
+        <w:rPr>
+          <w:rFonts w:asciiTheme="majorBidi" w:hAnsiTheme="majorBidi" w:cstheme="majorBidi"/>
+          <w:b/>
+          <w:bCs/>
+          <w:sz w:val="24"/>
+          <w:szCs w:val="24"/>
+        </w:rPr>
+        <w:t>Flutter:</w:t>
+      </w:r>
+      <w:r>
+        <w:rPr>
+          <w:rFonts w:asciiTheme="majorBidi" w:hAnsiTheme="majorBidi" w:cstheme="majorBidi"/>
+          <w:sz w:val="24"/>
+          <w:szCs w:val="24"/>
+        </w:rPr>
+        <w:t xml:space="preserve"> is Google’s UI toolkit for building beautiful</w:t>
+      </w:r>
+      <w:r>
+        <w:rPr>
+          <w:rFonts w:asciiTheme="majorBidi" w:hAnsiTheme="majorBidi" w:cstheme="majorBidi"/>
+          <w:sz w:val="24"/>
+          <w:szCs w:val="24"/>
+        </w:rPr>
+        <w:t xml:space="preserve"> </w:t>
+      </w:r>
+      <w:r>
+        <w:rPr>
+          <w:rFonts w:asciiTheme="majorBidi" w:hAnsiTheme="majorBidi" w:cstheme="majorBidi"/>
+          <w:sz w:val="24"/>
+          <w:szCs w:val="24"/>
+        </w:rPr>
+        <w:t>natively compiled applications for mobile , web , and desktop.</w:t>
+      </w:r>
+    </w:p>
+    <w:p>
+      <w:pPr>
+        <w:pStyle w:val="ListParagraph"/>
+        <w:spacing w:line="240" w:lineRule="auto"/>
+        <w:ind w:left="480"/>
+        <w:rPr>
+          <w:rFonts w:asciiTheme="majorBidi" w:hAnsiTheme="majorBidi" w:cstheme="majorBidi"/>
+          <w:sz w:val="24"/>
+          <w:szCs w:val="24"/>
+        </w:rPr>
+      </w:pPr>
+      <w:r>
+        <w:rPr>
+          <w:rFonts w:asciiTheme="majorBidi" w:hAnsiTheme="majorBidi" w:cstheme="majorBidi"/>
+          <w:b/>
+          <w:bCs/>
+          <w:sz w:val="24"/>
+          <w:szCs w:val="24"/>
+        </w:rPr>
+        <w:t>Dart</w:t>
+      </w:r>
+      <w:r>
+        <w:rPr>
+          <w:rFonts w:asciiTheme="majorBidi" w:hAnsiTheme="majorBidi" w:cstheme="majorBidi"/>
+          <w:sz w:val="24"/>
+          <w:szCs w:val="24"/>
+        </w:rPr>
+        <w:t>:</w:t>
+      </w:r>
+      <w:r>
+        <w:rPr>
+          <w:rFonts w:asciiTheme="majorBidi" w:hAnsiTheme="majorBidi" w:cstheme="majorBidi"/>
+          <w:sz w:val="24"/>
+          <w:szCs w:val="24"/>
+        </w:rPr>
+        <w:t xml:space="preserve"> is the programming language used to code Flutter apps it</w:t>
+      </w:r>
+      <w:r>
+        <w:rPr>
+          <w:rFonts w:asciiTheme="majorBidi" w:hAnsiTheme="majorBidi" w:cstheme="majorBidi"/>
+          <w:sz w:val="24"/>
+          <w:szCs w:val="24"/>
+        </w:rPr>
+        <w:t>’</w:t>
+      </w:r>
+      <w:r>
+        <w:rPr>
+          <w:rFonts w:asciiTheme="majorBidi" w:hAnsiTheme="majorBidi" w:cstheme="majorBidi"/>
+          <w:sz w:val="24"/>
+          <w:szCs w:val="24"/>
+        </w:rPr>
+        <w:t>s another product by Google and released version2.1 , it’s a</w:t>
+      </w:r>
+      <w:r>
+        <w:rPr>
+          <w:rFonts w:asciiTheme="majorBidi" w:hAnsiTheme="majorBidi" w:cstheme="majorBidi"/>
+          <w:sz w:val="24"/>
+          <w:szCs w:val="24"/>
+        </w:rPr>
+        <w:t xml:space="preserve"> client-optimized language for fast apps on any platform</w:t>
+      </w:r>
+      <w:r>
+        <w:rPr>
+          <w:rFonts w:asciiTheme="majorBidi" w:hAnsiTheme="majorBidi" w:cstheme="majorBidi"/>
+          <w:sz w:val="24"/>
+          <w:szCs w:val="24"/>
+        </w:rPr>
+        <w:t>.</w:t>
+      </w:r>
+    </w:p>
+    <w:p>
+      <w:pPr>
+        <w:pStyle w:val="ListParagraph"/>
+        <w:spacing w:line="240" w:lineRule="auto"/>
+        <w:ind w:left="480"/>
+        <w:rPr>
+          <w:rFonts w:asciiTheme="majorBidi" w:hAnsiTheme="majorBidi" w:cstheme="majorBidi"/>
+          <w:sz w:val="24"/>
+          <w:szCs w:val="24"/>
+        </w:rPr>
+      </w:pPr>
+      <w:r>
+        <w:rPr>
+          <w:rFonts w:asciiTheme="majorBidi" w:hAnsiTheme="majorBidi" w:cstheme="majorBidi"/>
+          <w:b/>
+          <w:bCs/>
+          <w:sz w:val="24"/>
+          <w:szCs w:val="24"/>
+        </w:rPr>
+        <w:t>Android:</w:t>
+      </w:r>
+      <w:r>
+        <w:rPr>
+          <w:rFonts w:asciiTheme="majorBidi" w:hAnsiTheme="majorBidi" w:cstheme="majorBidi"/>
+          <w:b/>
+          <w:bCs/>
+          <w:sz w:val="24"/>
+          <w:szCs w:val="24"/>
+        </w:rPr>
+        <w:t xml:space="preserve"> </w:t>
+      </w:r>
+      <w:r>
+        <w:rPr>
+          <w:rFonts w:asciiTheme="majorBidi" w:hAnsiTheme="majorBidi" w:cstheme="majorBidi"/>
+          <w:sz w:val="24"/>
+          <w:szCs w:val="24"/>
+        </w:rPr>
+        <w:t>is a mobile operating system based on a modified version of the Linu</w:t>
+      </w:r>
+      <w:r>
+        <w:rPr>
+          <w:rFonts w:asciiTheme="majorBidi" w:hAnsiTheme="majorBidi" w:cstheme="majorBidi"/>
+          <w:sz w:val="24"/>
+          <w:szCs w:val="24"/>
+        </w:rPr>
+        <w:t>x</w:t>
+      </w:r>
+      <w:r>
+        <w:rPr>
+          <w:rFonts w:asciiTheme="majorBidi" w:hAnsiTheme="majorBidi" w:cstheme="majorBidi"/>
+          <w:sz w:val="24"/>
+          <w:szCs w:val="24"/>
+        </w:rPr>
+        <w:t xml:space="preserve"> </w:t>
+      </w:r>
+      <w:r>
+        <w:rPr>
+          <w:rFonts w:asciiTheme="majorBidi" w:hAnsiTheme="majorBidi" w:cstheme="majorBidi"/>
+          <w:sz w:val="24"/>
+          <w:szCs w:val="24"/>
+        </w:rPr>
+        <w:t>K</w:t>
+      </w:r>
+      <w:r>
+        <w:rPr>
+          <w:rFonts w:asciiTheme="majorBidi" w:hAnsiTheme="majorBidi" w:cstheme="majorBidi"/>
+          <w:sz w:val="24"/>
+          <w:szCs w:val="24"/>
+        </w:rPr>
+        <w:t xml:space="preserve">ernel and other open source </w:t>
+      </w:r>
+      <w:r>
+        <w:rPr>
+          <w:rFonts w:asciiTheme="majorBidi" w:hAnsiTheme="majorBidi" w:cstheme="majorBidi"/>
+          <w:sz w:val="24"/>
+          <w:szCs w:val="24"/>
+        </w:rPr>
+        <w:t>s</w:t>
+      </w:r>
+      <w:r>
+        <w:rPr>
+          <w:rFonts w:asciiTheme="majorBidi" w:hAnsiTheme="majorBidi" w:cstheme="majorBidi"/>
+          <w:sz w:val="24"/>
+          <w:szCs w:val="24"/>
+        </w:rPr>
+        <w:t>oftware designed primarily for touchscreen mobile devices</w:t>
+      </w:r>
+      <w:r>
+        <w:rPr>
+          <w:rFonts w:asciiTheme="majorBidi" w:hAnsiTheme="majorBidi" w:cstheme="majorBidi"/>
+          <w:sz w:val="24"/>
+          <w:szCs w:val="24"/>
+        </w:rPr>
+        <w:t xml:space="preserve"> such as smartphone and tablets.</w:t>
+      </w:r>
+    </w:p>
+    <w:p>
+      <w:pPr>
+        <w:pStyle w:val="ListParagraph"/>
+        <w:spacing w:line="240" w:lineRule="auto"/>
+        <w:ind w:left="480"/>
+        <w:rPr>
+          <w:rFonts w:asciiTheme="majorBidi" w:hAnsiTheme="majorBidi" w:cstheme="majorBidi"/>
+          <w:sz w:val="24"/>
+          <w:szCs w:val="24"/>
+        </w:rPr>
+      </w:pPr>
+      <w:r>
+        <w:rPr>
+          <w:rFonts w:asciiTheme="majorBidi" w:hAnsiTheme="majorBidi" w:cstheme="majorBidi"/>
+          <w:b/>
+          <w:bCs/>
+          <w:sz w:val="24"/>
+          <w:szCs w:val="24"/>
+        </w:rPr>
+        <w:t>IOS</w:t>
+      </w:r>
+      <w:r>
+        <w:rPr>
+          <w:rFonts w:asciiTheme="majorBidi" w:hAnsiTheme="majorBidi" w:cstheme="majorBidi"/>
+          <w:b/>
+          <w:bCs/>
+          <w:sz w:val="24"/>
+          <w:szCs w:val="24"/>
+        </w:rPr>
+        <w:t xml:space="preserve">: </w:t>
+      </w:r>
+      <w:r>
+        <w:rPr>
+          <w:rFonts w:asciiTheme="majorBidi" w:hAnsiTheme="majorBidi" w:cstheme="majorBidi"/>
+          <w:sz w:val="24"/>
+          <w:szCs w:val="24"/>
+        </w:rPr>
+        <w:t>is a mobile operating system created and developed by Apple Inc. exclusively for its hardware. This operating system powers many of the company’s mobile devices including I</w:t>
+      </w:r>
+      <w:r>
+        <w:rPr>
+          <w:rFonts w:asciiTheme="majorBidi" w:hAnsiTheme="majorBidi" w:cstheme="majorBidi"/>
+          <w:sz w:val="24"/>
+          <w:szCs w:val="24"/>
+        </w:rPr>
+        <w:t>p</w:t>
+      </w:r>
+      <w:r>
+        <w:rPr>
+          <w:rFonts w:asciiTheme="majorBidi" w:hAnsiTheme="majorBidi" w:cstheme="majorBidi"/>
+          <w:sz w:val="24"/>
+          <w:szCs w:val="24"/>
+        </w:rPr>
+        <w:t>hone , I</w:t>
+      </w:r>
+      <w:r>
+        <w:rPr>
+          <w:rFonts w:asciiTheme="majorBidi" w:hAnsiTheme="majorBidi" w:cstheme="majorBidi"/>
+          <w:sz w:val="24"/>
+          <w:szCs w:val="24"/>
+        </w:rPr>
+        <w:t>p</w:t>
+      </w:r>
+      <w:r>
+        <w:rPr>
+          <w:rFonts w:asciiTheme="majorBidi" w:hAnsiTheme="majorBidi" w:cstheme="majorBidi"/>
+          <w:sz w:val="24"/>
+          <w:szCs w:val="24"/>
+        </w:rPr>
+        <w:t>od Touch and the I</w:t>
+      </w:r>
+      <w:r>
+        <w:rPr>
+          <w:rFonts w:asciiTheme="majorBidi" w:hAnsiTheme="majorBidi" w:cstheme="majorBidi"/>
+          <w:sz w:val="24"/>
+          <w:szCs w:val="24"/>
+        </w:rPr>
+        <w:t>p</w:t>
+      </w:r>
+      <w:r>
+        <w:rPr>
+          <w:rFonts w:asciiTheme="majorBidi" w:hAnsiTheme="majorBidi" w:cstheme="majorBidi"/>
+          <w:sz w:val="24"/>
+          <w:szCs w:val="24"/>
+        </w:rPr>
+        <w:t>ad</w:t>
+      </w:r>
+      <w:r>
+        <w:rPr>
+          <w:rFonts w:asciiTheme="majorBidi" w:hAnsiTheme="majorBidi" w:cstheme="majorBidi"/>
+          <w:sz w:val="24"/>
+          <w:szCs w:val="24"/>
+        </w:rPr>
+        <w:t>.</w:t>
+      </w:r>
+    </w:p>
+    <w:p>
+      <w:pPr>
+        <w:pStyle w:val="ListParagraph"/>
+        <w:spacing w:line="240" w:lineRule="auto"/>
+        <w:ind w:left="480"/>
+        <w:rPr>
+          <w:rFonts w:asciiTheme="majorBidi" w:hAnsiTheme="majorBidi" w:cstheme="majorBidi"/>
+          <w:sz w:val="24"/>
+          <w:szCs w:val="24"/>
+        </w:rPr>
+      </w:pPr>
+      <w:r>
+        <w:rPr>
+          <w:rFonts w:asciiTheme="majorBidi" w:hAnsiTheme="majorBidi" w:cstheme="majorBidi"/>
+          <w:b/>
+          <w:bCs/>
+          <w:sz w:val="24"/>
+          <w:szCs w:val="24"/>
+        </w:rPr>
+        <w:t>API:</w:t>
+      </w:r>
+      <w:r>
+        <w:rPr>
+          <w:rFonts w:asciiTheme="majorBidi" w:hAnsiTheme="majorBidi" w:cstheme="majorBidi"/>
+          <w:sz w:val="24"/>
+          <w:szCs w:val="24"/>
+        </w:rPr>
+        <w:t xml:space="preserve"> is a tool that acts as a gateway that sits between a client and a collection of backend services, it also acts as a reverse proxy to accept all application programming interface calls, aggregate the various services.</w:t>
+      </w:r>
+    </w:p>
+    <w:p>
+      <w:pPr>
+        <w:pStyle w:val="ListParagraph"/>
+        <w:spacing w:line="240" w:lineRule="auto"/>
+        <w:ind w:left="480"/>
+        <w:rPr>
+          <w:rFonts w:asciiTheme="majorBidi" w:hAnsiTheme="majorBidi" w:cstheme="majorBidi"/>
+          <w:sz w:val="24"/>
+          <w:szCs w:val="24"/>
+        </w:rPr>
+      </w:pPr>
+      <w:r>
+        <w:rPr>
+          <w:rFonts w:asciiTheme="majorBidi" w:hAnsiTheme="majorBidi" w:cstheme="majorBidi"/>
+          <w:b/>
+          <w:bCs/>
+          <w:sz w:val="24"/>
+          <w:szCs w:val="24"/>
+        </w:rPr>
+        <w:t>Swift:</w:t>
+      </w:r>
+      <w:r>
+        <w:rPr>
+          <w:rFonts w:asciiTheme="majorBidi" w:hAnsiTheme="majorBidi" w:cstheme="majorBidi"/>
+          <w:sz w:val="24"/>
+          <w:szCs w:val="24"/>
+        </w:rPr>
+        <w:t xml:space="preserve"> is a general</w:t>
+      </w:r>
+      <w:r>
+        <w:rPr>
+          <w:rFonts w:asciiTheme="majorBidi" w:hAnsiTheme="majorBidi" w:cstheme="majorBidi"/>
+          <w:sz w:val="24"/>
+          <w:szCs w:val="24"/>
+        </w:rPr>
+        <w:t>-</w:t>
+      </w:r>
+      <w:r>
+        <w:rPr>
+          <w:rFonts w:asciiTheme="majorBidi" w:hAnsiTheme="majorBidi" w:cstheme="majorBidi"/>
+          <w:sz w:val="24"/>
+          <w:szCs w:val="24"/>
+        </w:rPr>
+        <w:t>purpose , multi-paradigm, compiled programming language developed by Apple Inc. for IOS. It is designed to work with Apple’s Cocoa and Cocoa Touch frameworks.</w:t>
+      </w:r>
+    </w:p>
+    <w:p>
+      <w:pPr>
+        <w:pStyle w:val="ListParagraph"/>
+        <w:spacing w:line="240" w:lineRule="auto"/>
+        <w:ind w:left="480"/>
+        <w:rPr>
+          <w:rFonts w:asciiTheme="majorBidi" w:hAnsiTheme="majorBidi" w:cstheme="majorBidi"/>
+          <w:sz w:val="24"/>
+          <w:szCs w:val="24"/>
+        </w:rPr>
+      </w:pPr>
+      <w:r>
+        <w:rPr>
+          <w:rFonts w:asciiTheme="majorBidi" w:hAnsiTheme="majorBidi" w:cstheme="majorBidi"/>
+          <w:b/>
+          <w:bCs/>
+          <w:sz w:val="24"/>
+          <w:szCs w:val="24"/>
+        </w:rPr>
+        <w:t>Kotlin:</w:t>
+      </w:r>
+      <w:r>
+        <w:rPr>
+          <w:rFonts w:asciiTheme="majorBidi" w:hAnsiTheme="majorBidi" w:cstheme="majorBidi"/>
+          <w:sz w:val="24"/>
+          <w:szCs w:val="24"/>
+        </w:rPr>
+        <w:t xml:space="preserve"> is a general</w:t>
+      </w:r>
+      <w:r>
+        <w:rPr>
+          <w:rFonts w:asciiTheme="majorBidi" w:hAnsiTheme="majorBidi" w:cstheme="majorBidi"/>
+          <w:sz w:val="24"/>
+          <w:szCs w:val="24"/>
+        </w:rPr>
+        <w:t>-</w:t>
+      </w:r>
+      <w:r>
+        <w:rPr>
+          <w:rFonts w:asciiTheme="majorBidi" w:hAnsiTheme="majorBidi" w:cstheme="majorBidi"/>
+          <w:sz w:val="24"/>
+          <w:szCs w:val="24"/>
+        </w:rPr>
+        <w:t xml:space="preserve">purpose , free, open source, statically typed “pragmatic” programming language initially designed for the Java Virtual Machine and Android. </w:t>
+      </w:r>
+    </w:p>
+    <w:p>
+      <w:pPr>
+        <w:pStyle w:val="ListParagraph"/>
+        <w:spacing w:line="240" w:lineRule="auto"/>
+        <w:ind w:left="480"/>
+        <w:rPr>
+          <w:rFonts w:asciiTheme="majorBidi" w:hAnsiTheme="majorBidi" w:cstheme="majorBidi"/>
+          <w:sz w:val="24"/>
+          <w:szCs w:val="24"/>
+        </w:rPr>
+      </w:pPr>
+      <w:r>
+        <w:rPr>
+          <w:rFonts w:asciiTheme="majorBidi" w:hAnsiTheme="majorBidi" w:cstheme="majorBidi"/>
+          <w:sz w:val="24"/>
+          <w:szCs w:val="24"/>
+        </w:rPr>
+        <w:t xml:space="preserve"> </w:t>
+      </w:r>
     </w:p>
     <w:p>
       <w:pPr>
@@ -267,6 +707,14 @@
       </w:r>
     </w:p>
     <w:p>
+      <w:r>
+        <w:t>Our program is beneficial for many categories in the society. It simples a lot of processes that take so much time which is not a good thing for the patient’s life.</w:t>
+      </w:r>
+      <w:r>
+        <w:t xml:space="preserve"> It is a risk no one could take.</w:t>
+      </w:r>
+    </w:p>
+    <w:p>
       <w:pPr>
         <w:pStyle w:val="Heading1"/>
         <w:numPr>
@@ -298,6 +746,33 @@
       </w:r>
     </w:p>
     <w:p>
+      <w:r>
+        <w:t>The problem which faces all of us is to interact with our doctor easily, calling the nearest ambulance , and having our medical history without taking lots of papers , analysis or reports , also we a lot of us cant calculate the insurance ratio by itself to get the cheapest , nearest and the most qualified medical service.</w:t>
+      </w:r>
+    </w:p>
+    <w:p>
+      <w:r>
+        <w:lastRenderedPageBreak/>
+        <w:t>The problem which faces the doctor with his patients is checking the medical history and changing the drugs already taken due to the new case and write a new prescription and record it in an app without making him check lots of papers and reports.</w:t>
+      </w:r>
+    </w:p>
+    <w:p>
+      <w:r>
+        <w:t>The problem which faces the ambulance is that the patient’s location wasn’t so much clear , so it was forced to call the patient or patient’s companion many times and be late on the patient and of course it is risk on the patient’s life.</w:t>
+      </w:r>
+    </w:p>
+    <w:p>
+      <w:r>
+        <w:t>The problem which forces the hospital is if any patient forget to get his insurance card , they can</w:t>
+      </w:r>
+      <w:r>
+        <w:t>’</w:t>
+      </w:r>
+      <w:r>
+        <w:t xml:space="preserve">t calculate the insurance ratio , so it costs the patients so much money  </w:t>
+      </w:r>
+    </w:p>
+    <w:p>
       <w:pPr>
         <w:pStyle w:val="Heading1"/>
         <w:numPr>
@@ -330,6 +805,106 @@
     </w:p>
     <w:p>
       <w:pPr>
+        <w:pStyle w:val="ListParagraph"/>
+        <w:numPr>
+          <w:ilvl w:val="0"/>
+          <w:numId w:val="8"/>
+        </w:numPr>
+      </w:pPr>
+      <w:r>
+        <w:t>Allow</w:t>
+      </w:r>
+      <w:r>
+        <w:t xml:space="preserve"> the patient </w:t>
+      </w:r>
+      <w:r>
+        <w:t xml:space="preserve">to </w:t>
+      </w:r>
+      <w:r>
+        <w:t>connect with the doctor easily.</w:t>
+      </w:r>
+    </w:p>
+    <w:p>
+      <w:pPr>
+        <w:pStyle w:val="ListParagraph"/>
+        <w:numPr>
+          <w:ilvl w:val="0"/>
+          <w:numId w:val="8"/>
+        </w:numPr>
+      </w:pPr>
+      <w:r>
+        <w:t>Allow the patient to record all his medical reports without returning back to a lot of papers.</w:t>
+      </w:r>
+    </w:p>
+    <w:p>
+      <w:pPr>
+        <w:pStyle w:val="ListParagraph"/>
+        <w:numPr>
+          <w:ilvl w:val="0"/>
+          <w:numId w:val="8"/>
+        </w:numPr>
+      </w:pPr>
+      <w:r>
+        <w:t>Allow the patient to calculate his insurance ratio.</w:t>
+      </w:r>
+    </w:p>
+    <w:p>
+      <w:pPr>
+        <w:pStyle w:val="ListParagraph"/>
+        <w:numPr>
+          <w:ilvl w:val="0"/>
+          <w:numId w:val="8"/>
+        </w:numPr>
+      </w:pPr>
+      <w:r>
+        <w:t>Allow the doctor to check the medical history or reports of the patient and record the new reports and the new drug prescriptions.</w:t>
+      </w:r>
+    </w:p>
+    <w:p>
+      <w:pPr>
+        <w:pStyle w:val="ListParagraph"/>
+        <w:numPr>
+          <w:ilvl w:val="0"/>
+          <w:numId w:val="8"/>
+        </w:numPr>
+      </w:pPr>
+      <w:r>
+        <w:t>Allow the ambulance to check the patient’s location and arrive faster.</w:t>
+      </w:r>
+    </w:p>
+    <w:p>
+      <w:pPr>
+        <w:pStyle w:val="ListParagraph"/>
+        <w:numPr>
+          <w:ilvl w:val="0"/>
+          <w:numId w:val="8"/>
+        </w:numPr>
+      </w:pPr>
+      <w:r>
+        <w:t>Allow the hospital to calculate the insurance ratio anytime the patient went t</w:t>
+      </w:r>
+      <w:r>
+        <w:t>o</w:t>
+      </w:r>
+      <w:r>
+        <w:t xml:space="preserve"> a hospital eve</w:t>
+      </w:r>
+      <w:r>
+        <w:t>n</w:t>
+      </w:r>
+      <w:r>
+        <w:t xml:space="preserve"> if he forg</w:t>
+      </w:r>
+      <w:r>
+        <w:t>o</w:t>
+      </w:r>
+      <w:r>
+        <w:t>t his cards.</w:t>
+      </w:r>
+    </w:p>
+    <w:p/>
+    <w:p>
+      <w:pPr>
         <w:pStyle w:val="Heading1"/>
         <w:numPr>
           <w:ilvl w:val="1"/>
@@ -349,6 +924,140 @@
     </w:p>
     <w:p>
       <w:pPr>
+        <w:pStyle w:val="ListParagraph"/>
+        <w:numPr>
+          <w:ilvl w:val="0"/>
+          <w:numId w:val="6"/>
+        </w:numPr>
+      </w:pPr>
+      <w:hyperlink r:id="rId8" w:history="1">
+        <w:r>
+          <w:rPr>
+            <w:rStyle w:val="Hyperlink"/>
+          </w:rPr>
+          <w:t>www.flutter.dev</w:t>
+        </w:r>
+      </w:hyperlink>
+    </w:p>
+    <w:p>
+      <w:pPr>
+        <w:pStyle w:val="ListParagraph"/>
+        <w:numPr>
+          <w:ilvl w:val="0"/>
+          <w:numId w:val="6"/>
+        </w:numPr>
+      </w:pPr>
+      <w:hyperlink r:id="rId9" w:history="1">
+        <w:r>
+          <w:rPr>
+            <w:rStyle w:val="Hyperlink"/>
+          </w:rPr>
+          <w:t>https://dart.dev</w:t>
+        </w:r>
+      </w:hyperlink>
+    </w:p>
+    <w:p>
+      <w:pPr>
+        <w:pStyle w:val="ListParagraph"/>
+        <w:numPr>
+          <w:ilvl w:val="0"/>
+          <w:numId w:val="6"/>
+        </w:numPr>
+      </w:pPr>
+      <w:hyperlink r:id="rId10" w:history="1">
+        <w:r>
+          <w:rPr>
+            <w:rStyle w:val="Hyperlink"/>
+          </w:rPr>
+          <w:t>https://en.m.wikipedia.org/wiki/IOS</w:t>
+        </w:r>
+      </w:hyperlink>
+    </w:p>
+    <w:p>
+      <w:pPr>
+        <w:pStyle w:val="ListParagraph"/>
+        <w:numPr>
+          <w:ilvl w:val="0"/>
+          <w:numId w:val="6"/>
+        </w:numPr>
+      </w:pPr>
+      <w:hyperlink r:id="rId11" w:history="1">
+        <w:r>
+          <w:rPr>
+            <w:rStyle w:val="Hyperlink"/>
+          </w:rPr>
+          <w:t>https://en.m.wikipedia.org/wiki/Android</w:t>
+        </w:r>
+      </w:hyperlink>
+    </w:p>
+    <w:p>
+      <w:pPr>
+        <w:pStyle w:val="ListParagraph"/>
+        <w:numPr>
+          <w:ilvl w:val="0"/>
+          <w:numId w:val="6"/>
+        </w:numPr>
+      </w:pPr>
+      <w:hyperlink r:id="rId12" w:history="1">
+        <w:r>
+          <w:rPr>
+            <w:rStyle w:val="Hyperlink"/>
+          </w:rPr>
+          <w:t>www.redhat.com</w:t>
+        </w:r>
+      </w:hyperlink>
+    </w:p>
+    <w:p>
+      <w:pPr>
+        <w:pStyle w:val="ListParagraph"/>
+        <w:numPr>
+          <w:ilvl w:val="0"/>
+          <w:numId w:val="6"/>
+        </w:numPr>
+      </w:pPr>
+      <w:hyperlink r:id="rId13" w:history="1">
+        <w:r>
+          <w:rPr>
+            <w:rStyle w:val="Hyperlink"/>
+          </w:rPr>
+          <w:t>https://en.m.wikipedia.org/wiki/Swift</w:t>
+        </w:r>
+      </w:hyperlink>
+    </w:p>
+    <w:p>
+      <w:pPr>
+        <w:pStyle w:val="ListParagraph"/>
+        <w:numPr>
+          <w:ilvl w:val="0"/>
+          <w:numId w:val="6"/>
+        </w:numPr>
+      </w:pPr>
+      <w:hyperlink r:id="rId14" w:history="1">
+        <w:r>
+          <w:rPr>
+            <w:rStyle w:val="Hyperlink"/>
+          </w:rPr>
+          <w:t>www.infoworld.com</w:t>
+        </w:r>
+      </w:hyperlink>
+    </w:p>
+    <w:p>
+      <w:pPr>
+        <w:pStyle w:val="ListParagraph"/>
+        <w:numPr>
+          <w:ilvl w:val="0"/>
+          <w:numId w:val="6"/>
+        </w:numPr>
+      </w:pPr>
+    </w:p>
+    <w:p>
+      <w:pPr>
+        <w:pStyle w:val="ListParagraph"/>
+        <w:ind w:left="480"/>
+      </w:pPr>
+    </w:p>
+    <w:p>
+      <w:pPr>
         <w:pStyle w:val="Heading1"/>
         <w:spacing w:line="240" w:lineRule="auto"/>
         <w:rPr>
@@ -426,8 +1135,6 @@
           <w:rFonts w:asciiTheme="majorBidi" w:hAnsiTheme="majorBidi" w:cstheme="majorBidi"/>
         </w:rPr>
       </w:pPr>
-      <w:bookmarkStart w:id="0" w:name="_GoBack"/>
-      <w:bookmarkEnd w:id="0"/>
     </w:p>
     <w:p>
       <w:pPr>
@@ -467,7 +1174,7 @@
       </w:pPr>
     </w:p>
     <w:sectPr>
-      <w:footerReference w:type="default" r:id="rId8"/>
+      <w:footerReference w:type="default" r:id="rId15"/>
       <w:pgSz w:w="12240" w:h="15840"/>
       <w:pgMar w:top="1440" w:right="1701" w:bottom="1440" w:left="1701" w:header="720" w:footer="720" w:gutter="0"/>
       <w:pgBorders w:offsetFrom="page">
@@ -484,7 +1191,7 @@
 </file>
 
 <file path=word/endnotes.xml><?xml version="1.0" encoding="utf-8"?>
-<w:endnotes xmlns:wpc="http://schemas.microsoft.com/office/word/2010/wordprocessingCanvas" xmlns:mc="http://schemas.openxmlformats.org/markup-compatibility/2006" xmlns:o="urn:schemas-microsoft-com:office:office" xmlns:r="http://schemas.openxmlformats.org/officeDocument/2006/relationships" xmlns:m="http://schemas.openxmlformats.org/officeDocument/2006/math" xmlns:v="urn:schemas-microsoft-com:vml" xmlns:wp14="http://schemas.microsoft.com/office/word/2010/wordprocessingDrawing" xmlns:wp="http://schemas.openxmlformats.org/drawingml/2006/wordprocessingDrawing" xmlns:w10="urn:schemas-microsoft-com:office:word" xmlns:w="http://schemas.openxmlformats.org/wordprocessingml/2006/main" xmlns:w14="http://schemas.microsoft.com/office/word/2010/wordml" xmlns:w15="http://schemas.microsoft.com/office/word/2012/wordml" xmlns:wpg="http://schemas.microsoft.com/office/word/2010/wordprocessingGroup" xmlns:wpi="http://schemas.microsoft.com/office/word/2010/wordprocessingInk" xmlns:wne="http://schemas.microsoft.com/office/word/2006/wordml" xmlns:wps="http://schemas.microsoft.com/office/word/2010/wordprocessingShape" mc:Ignorable="w14 w15 wp14">
+<w:endnotes xmlns:wpc="http://schemas.microsoft.com/office/word/2010/wordprocessingCanvas" xmlns:cx="http://schemas.microsoft.com/office/drawing/2014/chartex" xmlns:cx1="http://schemas.microsoft.com/office/drawing/2015/9/8/chartex" xmlns:cx2="http://schemas.microsoft.com/office/drawing/2015/10/21/chartex" xmlns:cx3="http://schemas.microsoft.com/office/drawing/2016/5/9/chartex" xmlns:cx4="http://schemas.microsoft.com/office/drawing/2016/5/10/chartex" xmlns:cx5="http://schemas.microsoft.com/office/drawing/2016/5/11/chartex" xmlns:cx6="http://schemas.microsoft.com/office/drawing/2016/5/12/chartex" xmlns:cx7="http://schemas.microsoft.com/office/drawing/2016/5/13/chartex" xmlns:cx8="http://schemas.microsoft.com/office/drawing/2016/5/14/chartex" xmlns:mc="http://schemas.openxmlformats.org/markup-compatibility/2006" xmlns:aink="http://schemas.microsoft.com/office/drawing/2016/ink" xmlns:am3d="http://schemas.microsoft.com/office/drawing/2017/model3d" xmlns:o="urn:schemas-microsoft-com:office:office" xmlns:r="http://schemas.openxmlformats.org/officeDocument/2006/relationships" xmlns:m="http://schemas.openxmlformats.org/officeDocument/2006/math" xmlns:v="urn:schemas-microsoft-com:vml" xmlns:wp14="http://schemas.microsoft.com/office/word/2010/wordprocessingDrawing" xmlns:wp="http://schemas.openxmlformats.org/drawingml/2006/wordprocessingDrawing" xmlns:w10="urn:schemas-microsoft-com:office:word" xmlns:w="http://schemas.openxmlformats.org/wordprocessingml/2006/main" xmlns:w14="http://schemas.microsoft.com/office/word/2010/wordml" xmlns:w15="http://schemas.microsoft.com/office/word/2012/wordml" xmlns:w16cex="http://schemas.microsoft.com/office/word/2018/wordml/cex" xmlns:w16cid="http://schemas.microsoft.com/office/word/2016/wordml/cid" xmlns:w16="http://schemas.microsoft.com/office/word/2018/wordml" xmlns:w16se="http://schemas.microsoft.com/office/word/2015/wordml/symex" xmlns:wpg="http://schemas.microsoft.com/office/word/2010/wordprocessingGroup" xmlns:wpi="http://schemas.microsoft.com/office/word/2010/wordprocessingInk" xmlns:wne="http://schemas.microsoft.com/office/word/2006/wordml" xmlns:wps="http://schemas.microsoft.com/office/word/2010/wordprocessingShape" mc:Ignorable="w14 w15 w16se w16cid w16 w16cex wp14">
   <w:endnote w:type="separator" w:id="-1">
     <w:p>
       <w:pPr>
@@ -509,7 +1216,7 @@
 </file>
 
 <file path=word/footer1.xml><?xml version="1.0" encoding="utf-8"?>
-<w:ftr xmlns:wpc="http://schemas.microsoft.com/office/word/2010/wordprocessingCanvas" xmlns:mc="http://schemas.openxmlformats.org/markup-compatibility/2006" xmlns:o="urn:schemas-microsoft-com:office:office" xmlns:r="http://schemas.openxmlformats.org/officeDocument/2006/relationships" xmlns:m="http://schemas.openxmlformats.org/officeDocument/2006/math" xmlns:v="urn:schemas-microsoft-com:vml" xmlns:wp14="http://schemas.microsoft.com/office/word/2010/wordprocessingDrawing" xmlns:wp="http://schemas.openxmlformats.org/drawingml/2006/wordprocessingDrawing" xmlns:w10="urn:schemas-microsoft-com:office:word" xmlns:w="http://schemas.openxmlformats.org/wordprocessingml/2006/main" xmlns:w14="http://schemas.microsoft.com/office/word/2010/wordml" xmlns:w15="http://schemas.microsoft.com/office/word/2012/wordml" xmlns:wpg="http://schemas.microsoft.com/office/word/2010/wordprocessingGroup" xmlns:wpi="http://schemas.microsoft.com/office/word/2010/wordprocessingInk" xmlns:wne="http://schemas.microsoft.com/office/word/2006/wordml" xmlns:wps="http://schemas.microsoft.com/office/word/2010/wordprocessingShape" mc:Ignorable="w14 w15 wp14">
+<w:ftr xmlns:wpc="http://schemas.microsoft.com/office/word/2010/wordprocessingCanvas" xmlns:cx="http://schemas.microsoft.com/office/drawing/2014/chartex" xmlns:cx1="http://schemas.microsoft.com/office/drawing/2015/9/8/chartex" xmlns:cx2="http://schemas.microsoft.com/office/drawing/2015/10/21/chartex" xmlns:cx3="http://schemas.microsoft.com/office/drawing/2016/5/9/chartex" xmlns:cx4="http://schemas.microsoft.com/office/drawing/2016/5/10/chartex" xmlns:cx5="http://schemas.microsoft.com/office/drawing/2016/5/11/chartex" xmlns:cx6="http://schemas.microsoft.com/office/drawing/2016/5/12/chartex" xmlns:cx7="http://schemas.microsoft.com/office/drawing/2016/5/13/chartex" xmlns:cx8="http://schemas.microsoft.com/office/drawing/2016/5/14/chartex" xmlns:mc="http://schemas.openxmlformats.org/markup-compatibility/2006" xmlns:aink="http://schemas.microsoft.com/office/drawing/2016/ink" xmlns:am3d="http://schemas.microsoft.com/office/drawing/2017/model3d" xmlns:o="urn:schemas-microsoft-com:office:office" xmlns:r="http://schemas.openxmlformats.org/officeDocument/2006/relationships" xmlns:m="http://schemas.openxmlformats.org/officeDocument/2006/math" xmlns:v="urn:schemas-microsoft-com:vml" xmlns:wp14="http://schemas.microsoft.com/office/word/2010/wordprocessingDrawing" xmlns:wp="http://schemas.openxmlformats.org/drawingml/2006/wordprocessingDrawing" xmlns:w10="urn:schemas-microsoft-com:office:word" xmlns:w="http://schemas.openxmlformats.org/wordprocessingml/2006/main" xmlns:w14="http://schemas.microsoft.com/office/word/2010/wordml" xmlns:w15="http://schemas.microsoft.com/office/word/2012/wordml" xmlns:w16cex="http://schemas.microsoft.com/office/word/2018/wordml/cex" xmlns:w16cid="http://schemas.microsoft.com/office/word/2016/wordml/cid" xmlns:w16="http://schemas.microsoft.com/office/word/2018/wordml" xmlns:w16se="http://schemas.microsoft.com/office/word/2015/wordml/symex" xmlns:wpg="http://schemas.microsoft.com/office/word/2010/wordprocessingGroup" xmlns:wpi="http://schemas.microsoft.com/office/word/2010/wordprocessingInk" xmlns:wne="http://schemas.microsoft.com/office/word/2006/wordml" xmlns:wps="http://schemas.microsoft.com/office/word/2010/wordprocessingShape" mc:Ignorable="w14 w15 w16se w16cid w16 w16cex wp14">
   <w:sdt>
     <w:sdtPr>
       <w:id w:val="1400637675"/>
@@ -562,7 +1269,7 @@
 </file>
 
 <file path=word/footnotes.xml><?xml version="1.0" encoding="utf-8"?>
-<w:footnotes xmlns:wpc="http://schemas.microsoft.com/office/word/2010/wordprocessingCanvas" xmlns:mc="http://schemas.openxmlformats.org/markup-compatibility/2006" xmlns:o="urn:schemas-microsoft-com:office:office" xmlns:r="http://schemas.openxmlformats.org/officeDocument/2006/relationships" xmlns:m="http://schemas.openxmlformats.org/officeDocument/2006/math" xmlns:v="urn:schemas-microsoft-com:vml" xmlns:wp14="http://schemas.microsoft.com/office/word/2010/wordprocessingDrawing" xmlns:wp="http://schemas.openxmlformats.org/drawingml/2006/wordprocessingDrawing" xmlns:w10="urn:schemas-microsoft-com:office:word" xmlns:w="http://schemas.openxmlformats.org/wordprocessingml/2006/main" xmlns:w14="http://schemas.microsoft.com/office/word/2010/wordml" xmlns:w15="http://schemas.microsoft.com/office/word/2012/wordml" xmlns:wpg="http://schemas.microsoft.com/office/word/2010/wordprocessingGroup" xmlns:wpi="http://schemas.microsoft.com/office/word/2010/wordprocessingInk" xmlns:wne="http://schemas.microsoft.com/office/word/2006/wordml" xmlns:wps="http://schemas.microsoft.com/office/word/2010/wordprocessingShape" mc:Ignorable="w14 w15 wp14">
+<w:footnotes xmlns:wpc="http://schemas.microsoft.com/office/word/2010/wordprocessingCanvas" xmlns:cx="http://schemas.microsoft.com/office/drawing/2014/chartex" xmlns:cx1="http://schemas.microsoft.com/office/drawing/2015/9/8/chartex" xmlns:cx2="http://schemas.microsoft.com/office/drawing/2015/10/21/chartex" xmlns:cx3="http://schemas.microsoft.com/office/drawing/2016/5/9/chartex" xmlns:cx4="http://schemas.microsoft.com/office/drawing/2016/5/10/chartex" xmlns:cx5="http://schemas.microsoft.com/office/drawing/2016/5/11/chartex" xmlns:cx6="http://schemas.microsoft.com/office/drawing/2016/5/12/chartex" xmlns:cx7="http://schemas.microsoft.com/office/drawing/2016/5/13/chartex" xmlns:cx8="http://schemas.microsoft.com/office/drawing/2016/5/14/chartex" xmlns:mc="http://schemas.openxmlformats.org/markup-compatibility/2006" xmlns:aink="http://schemas.microsoft.com/office/drawing/2016/ink" xmlns:am3d="http://schemas.microsoft.com/office/drawing/2017/model3d" xmlns:o="urn:schemas-microsoft-com:office:office" xmlns:r="http://schemas.openxmlformats.org/officeDocument/2006/relationships" xmlns:m="http://schemas.openxmlformats.org/officeDocument/2006/math" xmlns:v="urn:schemas-microsoft-com:vml" xmlns:wp14="http://schemas.microsoft.com/office/word/2010/wordprocessingDrawing" xmlns:wp="http://schemas.openxmlformats.org/drawingml/2006/wordprocessingDrawing" xmlns:w10="urn:schemas-microsoft-com:office:word" xmlns:w="http://schemas.openxmlformats.org/wordprocessingml/2006/main" xmlns:w14="http://schemas.microsoft.com/office/word/2010/wordml" xmlns:w15="http://schemas.microsoft.com/office/word/2012/wordml" xmlns:w16cex="http://schemas.microsoft.com/office/word/2018/wordml/cex" xmlns:w16cid="http://schemas.microsoft.com/office/word/2016/wordml/cid" xmlns:w16="http://schemas.microsoft.com/office/word/2018/wordml" xmlns:w16se="http://schemas.microsoft.com/office/word/2015/wordml/symex" xmlns:wpg="http://schemas.microsoft.com/office/word/2010/wordprocessingGroup" xmlns:wpi="http://schemas.microsoft.com/office/word/2010/wordprocessingInk" xmlns:wne="http://schemas.microsoft.com/office/word/2006/wordml" xmlns:wps="http://schemas.microsoft.com/office/word/2010/wordprocessingShape" mc:Ignorable="w14 w15 w16se w16cid w16 w16cex wp14">
   <w:footnote w:type="separator" w:id="-1">
     <w:p>
       <w:pPr>
@@ -587,7 +1294,7 @@
 </file>
 
 <file path=word/numbering.xml><?xml version="1.0" encoding="utf-8"?>
-<w:numbering xmlns:wpc="http://schemas.microsoft.com/office/word/2010/wordprocessingCanvas" xmlns:mc="http://schemas.openxmlformats.org/markup-compatibility/2006" xmlns:o="urn:schemas-microsoft-com:office:office" xmlns:r="http://schemas.openxmlformats.org/officeDocument/2006/relationships" xmlns:m="http://schemas.openxmlformats.org/officeDocument/2006/math" xmlns:v="urn:schemas-microsoft-com:vml" xmlns:wp14="http://schemas.microsoft.com/office/word/2010/wordprocessingDrawing" xmlns:wp="http://schemas.openxmlformats.org/drawingml/2006/wordprocessingDrawing" xmlns:w10="urn:schemas-microsoft-com:office:word" xmlns:w="http://schemas.openxmlformats.org/wordprocessingml/2006/main" xmlns:w14="http://schemas.microsoft.com/office/word/2010/wordml" xmlns:w15="http://schemas.microsoft.com/office/word/2012/wordml" xmlns:wpg="http://schemas.microsoft.com/office/word/2010/wordprocessingGroup" xmlns:wpi="http://schemas.microsoft.com/office/word/2010/wordprocessingInk" xmlns:wne="http://schemas.microsoft.com/office/word/2006/wordml" xmlns:wps="http://schemas.microsoft.com/office/word/2010/wordprocessingShape" mc:Ignorable="w14 w15 wp14">
+<w:numbering xmlns:wpc="http://schemas.microsoft.com/office/word/2010/wordprocessingCanvas" xmlns:cx="http://schemas.microsoft.com/office/drawing/2014/chartex" xmlns:cx1="http://schemas.microsoft.com/office/drawing/2015/9/8/chartex" xmlns:cx2="http://schemas.microsoft.com/office/drawing/2015/10/21/chartex" xmlns:cx3="http://schemas.microsoft.com/office/drawing/2016/5/9/chartex" xmlns:cx4="http://schemas.microsoft.com/office/drawing/2016/5/10/chartex" xmlns:cx5="http://schemas.microsoft.com/office/drawing/2016/5/11/chartex" xmlns:cx6="http://schemas.microsoft.com/office/drawing/2016/5/12/chartex" xmlns:cx7="http://schemas.microsoft.com/office/drawing/2016/5/13/chartex" xmlns:cx8="http://schemas.microsoft.com/office/drawing/2016/5/14/chartex" xmlns:mc="http://schemas.openxmlformats.org/markup-compatibility/2006" xmlns:aink="http://schemas.microsoft.com/office/drawing/2016/ink" xmlns:am3d="http://schemas.microsoft.com/office/drawing/2017/model3d" xmlns:o="urn:schemas-microsoft-com:office:office" xmlns:r="http://schemas.openxmlformats.org/officeDocument/2006/relationships" xmlns:m="http://schemas.openxmlformats.org/officeDocument/2006/math" xmlns:v="urn:schemas-microsoft-com:vml" xmlns:wp14="http://schemas.microsoft.com/office/word/2010/wordprocessingDrawing" xmlns:wp="http://schemas.openxmlformats.org/drawingml/2006/wordprocessingDrawing" xmlns:w10="urn:schemas-microsoft-com:office:word" xmlns:w="http://schemas.openxmlformats.org/wordprocessingml/2006/main" xmlns:w14="http://schemas.microsoft.com/office/word/2010/wordml" xmlns:w15="http://schemas.microsoft.com/office/word/2012/wordml" xmlns:w16cex="http://schemas.microsoft.com/office/word/2018/wordml/cex" xmlns:w16cid="http://schemas.microsoft.com/office/word/2016/wordml/cid" xmlns:w16="http://schemas.microsoft.com/office/word/2018/wordml" xmlns:w16se="http://schemas.microsoft.com/office/word/2015/wordml/symex" xmlns:wpg="http://schemas.microsoft.com/office/word/2010/wordprocessingGroup" xmlns:wpi="http://schemas.microsoft.com/office/word/2010/wordprocessingInk" xmlns:wne="http://schemas.microsoft.com/office/word/2006/wordml" xmlns:wps="http://schemas.microsoft.com/office/word/2010/wordprocessingShape" mc:Ignorable="w14 w15 w16se w16cid w16 w16cex wp14">
   <w:abstractNum w:abstractNumId="0" w15:restartNumberingAfterBreak="0">
     <w:nsid w:val="01566690"/>
     <w:multiLevelType w:val="hybridMultilevel"/>
@@ -680,6 +1387,92 @@
     </w:lvl>
   </w:abstractNum>
   <w:abstractNum w:abstractNumId="1" w15:restartNumberingAfterBreak="0">
+    <w:nsid w:val="03952A51"/>
+    <w:multiLevelType w:val="hybridMultilevel"/>
+    <w:tmpl w:val="1CAE9FFE"/>
+    <w:lvl w:ilvl="0" w:tplc="0409000F">
+      <w:start w:val="1"/>
+      <w:numFmt w:val="decimal"/>
+      <w:lvlText w:val="%1."/>
+      <w:lvlJc w:val="left"/>
+      <w:pPr>
+        <w:ind w:left="720" w:hanging="360"/>
+      </w:pPr>
+    </w:lvl>
+    <w:lvl w:ilvl="1" w:tplc="04090019" w:tentative="1">
+      <w:start w:val="1"/>
+      <w:numFmt w:val="lowerLetter"/>
+      <w:lvlText w:val="%2."/>
+      <w:lvlJc w:val="left"/>
+      <w:pPr>
+        <w:ind w:left="1440" w:hanging="360"/>
+      </w:pPr>
+    </w:lvl>
+    <w:lvl w:ilvl="2" w:tplc="0409001B" w:tentative="1">
+      <w:start w:val="1"/>
+      <w:numFmt w:val="lowerRoman"/>
+      <w:lvlText w:val="%3."/>
+      <w:lvlJc w:val="right"/>
+      <w:pPr>
+        <w:ind w:left="2160" w:hanging="180"/>
+      </w:pPr>
+    </w:lvl>
+    <w:lvl w:ilvl="3" w:tplc="0409000F" w:tentative="1">
+      <w:start w:val="1"/>
+      <w:numFmt w:val="decimal"/>
+      <w:lvlText w:val="%4."/>
+      <w:lvlJc w:val="left"/>
+      <w:pPr>
+        <w:ind w:left="2880" w:hanging="360"/>
+      </w:pPr>
+    </w:lvl>
+    <w:lvl w:ilvl="4" w:tplc="04090019" w:tentative="1">
+      <w:start w:val="1"/>
+      <w:numFmt w:val="lowerLetter"/>
+      <w:lvlText w:val="%5."/>
+      <w:lvlJc w:val="left"/>
+      <w:pPr>
+        <w:ind w:left="3600" w:hanging="360"/>
+      </w:pPr>
+    </w:lvl>
+    <w:lvl w:ilvl="5" w:tplc="0409001B" w:tentative="1">
+      <w:start w:val="1"/>
+      <w:numFmt w:val="lowerRoman"/>
+      <w:lvlText w:val="%6."/>
+      <w:lvlJc w:val="right"/>
+      <w:pPr>
+        <w:ind w:left="4320" w:hanging="180"/>
+      </w:pPr>
+    </w:lvl>
+    <w:lvl w:ilvl="6" w:tplc="0409000F" w:tentative="1">
+      <w:start w:val="1"/>
+      <w:numFmt w:val="decimal"/>
+      <w:lvlText w:val="%7."/>
+      <w:lvlJc w:val="left"/>
+      <w:pPr>
+        <w:ind w:left="5040" w:hanging="360"/>
+      </w:pPr>
+    </w:lvl>
+    <w:lvl w:ilvl="7" w:tplc="04090019" w:tentative="1">
+      <w:start w:val="1"/>
+      <w:numFmt w:val="lowerLetter"/>
+      <w:lvlText w:val="%8."/>
+      <w:lvlJc w:val="left"/>
+      <w:pPr>
+        <w:ind w:left="5760" w:hanging="360"/>
+      </w:pPr>
+    </w:lvl>
+    <w:lvl w:ilvl="8" w:tplc="0409001B" w:tentative="1">
+      <w:start w:val="1"/>
+      <w:numFmt w:val="lowerRoman"/>
+      <w:lvlText w:val="%9."/>
+      <w:lvlJc w:val="right"/>
+      <w:pPr>
+        <w:ind w:left="6480" w:hanging="180"/>
+      </w:pPr>
+    </w:lvl>
+  </w:abstractNum>
+  <w:abstractNum w:abstractNumId="2" w15:restartNumberingAfterBreak="0">
     <w:nsid w:val="1D97502C"/>
     <w:multiLevelType w:val="hybridMultilevel"/>
     <w:tmpl w:val="CDFA671C"/>
@@ -765,26 +1558,103 @@
       </w:pPr>
     </w:lvl>
   </w:abstractNum>
-  <w:abstractNum w:abstractNumId="2" w15:restartNumberingAfterBreak="0">
-    <w:nsid w:val="4C4B1512"/>
-    <w:multiLevelType w:val="multilevel"/>
-    <w:tmpl w:val="11D47134"/>
-    <w:lvl w:ilvl="0">
+  <w:abstractNum w:abstractNumId="3" w15:restartNumberingAfterBreak="0">
+    <w:nsid w:val="320703F0"/>
+    <w:multiLevelType w:val="hybridMultilevel"/>
+    <w:tmpl w:val="0F9069D4"/>
+    <w:lvl w:ilvl="0" w:tplc="78AC014C">
       <w:start w:val="1"/>
       <w:numFmt w:val="decimal"/>
-      <w:lvlText w:val="%1"/>
-      <w:lvlJc w:val="left"/>
-      <w:pPr>
-        <w:ind w:left="480" w:hanging="480"/>
+      <w:lvlText w:val="%1-"/>
+      <w:lvlJc w:val="left"/>
+      <w:pPr>
+        <w:ind w:left="408" w:hanging="360"/>
       </w:pPr>
       <w:rPr>
         <w:rFonts w:hint="default"/>
       </w:rPr>
     </w:lvl>
-    <w:lvl w:ilvl="1">
+    <w:lvl w:ilvl="1" w:tplc="04090019" w:tentative="1">
+      <w:start w:val="1"/>
+      <w:numFmt w:val="lowerLetter"/>
+      <w:lvlText w:val="%2."/>
+      <w:lvlJc w:val="left"/>
+      <w:pPr>
+        <w:ind w:left="1128" w:hanging="360"/>
+      </w:pPr>
+    </w:lvl>
+    <w:lvl w:ilvl="2" w:tplc="0409001B" w:tentative="1">
+      <w:start w:val="1"/>
+      <w:numFmt w:val="lowerRoman"/>
+      <w:lvlText w:val="%3."/>
+      <w:lvlJc w:val="right"/>
+      <w:pPr>
+        <w:ind w:left="1848" w:hanging="180"/>
+      </w:pPr>
+    </w:lvl>
+    <w:lvl w:ilvl="3" w:tplc="0409000F" w:tentative="1">
       <w:start w:val="1"/>
       <w:numFmt w:val="decimal"/>
-      <w:lvlText w:val="%1.%2"/>
+      <w:lvlText w:val="%4."/>
+      <w:lvlJc w:val="left"/>
+      <w:pPr>
+        <w:ind w:left="2568" w:hanging="360"/>
+      </w:pPr>
+    </w:lvl>
+    <w:lvl w:ilvl="4" w:tplc="04090019" w:tentative="1">
+      <w:start w:val="1"/>
+      <w:numFmt w:val="lowerLetter"/>
+      <w:lvlText w:val="%5."/>
+      <w:lvlJc w:val="left"/>
+      <w:pPr>
+        <w:ind w:left="3288" w:hanging="360"/>
+      </w:pPr>
+    </w:lvl>
+    <w:lvl w:ilvl="5" w:tplc="0409001B" w:tentative="1">
+      <w:start w:val="1"/>
+      <w:numFmt w:val="lowerRoman"/>
+      <w:lvlText w:val="%6."/>
+      <w:lvlJc w:val="right"/>
+      <w:pPr>
+        <w:ind w:left="4008" w:hanging="180"/>
+      </w:pPr>
+    </w:lvl>
+    <w:lvl w:ilvl="6" w:tplc="0409000F" w:tentative="1">
+      <w:start w:val="1"/>
+      <w:numFmt w:val="decimal"/>
+      <w:lvlText w:val="%7."/>
+      <w:lvlJc w:val="left"/>
+      <w:pPr>
+        <w:ind w:left="4728" w:hanging="360"/>
+      </w:pPr>
+    </w:lvl>
+    <w:lvl w:ilvl="7" w:tplc="04090019" w:tentative="1">
+      <w:start w:val="1"/>
+      <w:numFmt w:val="lowerLetter"/>
+      <w:lvlText w:val="%8."/>
+      <w:lvlJc w:val="left"/>
+      <w:pPr>
+        <w:ind w:left="5448" w:hanging="360"/>
+      </w:pPr>
+    </w:lvl>
+    <w:lvl w:ilvl="8" w:tplc="0409001B" w:tentative="1">
+      <w:start w:val="1"/>
+      <w:numFmt w:val="lowerRoman"/>
+      <w:lvlText w:val="%9."/>
+      <w:lvlJc w:val="right"/>
+      <w:pPr>
+        <w:ind w:left="6168" w:hanging="180"/>
+      </w:pPr>
+    </w:lvl>
+  </w:abstractNum>
+  <w:abstractNum w:abstractNumId="4" w15:restartNumberingAfterBreak="0">
+    <w:nsid w:val="4C4B1512"/>
+    <w:multiLevelType w:val="multilevel"/>
+    <w:tmpl w:val="605CFC90"/>
+    <w:lvl w:ilvl="0">
+      <w:start w:val="1"/>
+      <w:numFmt w:val="decimal"/>
+      <w:lvlText w:val="%1."/>
       <w:lvlJc w:val="left"/>
       <w:pPr>
         <w:ind w:left="480" w:hanging="480"/>
@@ -793,22 +1663,22 @@
         <w:rFonts w:hint="default"/>
       </w:rPr>
     </w:lvl>
-    <w:lvl w:ilvl="2">
+    <w:lvl w:ilvl="1">
       <w:start w:val="1"/>
       <w:numFmt w:val="decimal"/>
-      <w:lvlText w:val="%1.%2.%3"/>
-      <w:lvlJc w:val="left"/>
-      <w:pPr>
-        <w:ind w:left="720" w:hanging="720"/>
+      <w:lvlText w:val="%1.%2"/>
+      <w:lvlJc w:val="left"/>
+      <w:pPr>
+        <w:ind w:left="480" w:hanging="480"/>
       </w:pPr>
       <w:rPr>
         <w:rFonts w:hint="default"/>
       </w:rPr>
     </w:lvl>
-    <w:lvl w:ilvl="3">
+    <w:lvl w:ilvl="2">
       <w:start w:val="1"/>
       <w:numFmt w:val="decimal"/>
-      <w:lvlText w:val="%1.%2.%3.%4"/>
+      <w:lvlText w:val="%1.%2.%3"/>
       <w:lvlJc w:val="left"/>
       <w:pPr>
         <w:ind w:left="720" w:hanging="720"/>
@@ -817,22 +1687,22 @@
         <w:rFonts w:hint="default"/>
       </w:rPr>
     </w:lvl>
-    <w:lvl w:ilvl="4">
+    <w:lvl w:ilvl="3">
       <w:start w:val="1"/>
       <w:numFmt w:val="decimal"/>
-      <w:lvlText w:val="%1.%2.%3.%4.%5"/>
-      <w:lvlJc w:val="left"/>
-      <w:pPr>
-        <w:ind w:left="1080" w:hanging="1080"/>
+      <w:lvlText w:val="%1.%2.%3.%4"/>
+      <w:lvlJc w:val="left"/>
+      <w:pPr>
+        <w:ind w:left="720" w:hanging="720"/>
       </w:pPr>
       <w:rPr>
         <w:rFonts w:hint="default"/>
       </w:rPr>
     </w:lvl>
-    <w:lvl w:ilvl="5">
+    <w:lvl w:ilvl="4">
       <w:start w:val="1"/>
       <w:numFmt w:val="decimal"/>
-      <w:lvlText w:val="%1.%2.%3.%4.%5.%6"/>
+      <w:lvlText w:val="%1.%2.%3.%4.%5"/>
       <w:lvlJc w:val="left"/>
       <w:pPr>
         <w:ind w:left="1080" w:hanging="1080"/>
@@ -841,22 +1711,22 @@
         <w:rFonts w:hint="default"/>
       </w:rPr>
     </w:lvl>
-    <w:lvl w:ilvl="6">
+    <w:lvl w:ilvl="5">
       <w:start w:val="1"/>
       <w:numFmt w:val="decimal"/>
-      <w:lvlText w:val="%1.%2.%3.%4.%5.%6.%7"/>
-      <w:lvlJc w:val="left"/>
-      <w:pPr>
-        <w:ind w:left="1440" w:hanging="1440"/>
+      <w:lvlText w:val="%1.%2.%3.%4.%5.%6"/>
+      <w:lvlJc w:val="left"/>
+      <w:pPr>
+        <w:ind w:left="1080" w:hanging="1080"/>
       </w:pPr>
       <w:rPr>
         <w:rFonts w:hint="default"/>
       </w:rPr>
     </w:lvl>
-    <w:lvl w:ilvl="7">
+    <w:lvl w:ilvl="6">
       <w:start w:val="1"/>
       <w:numFmt w:val="decimal"/>
-      <w:lvlText w:val="%1.%2.%3.%4.%5.%6.%7.%8"/>
+      <w:lvlText w:val="%1.%2.%3.%4.%5.%6.%7"/>
       <w:lvlJc w:val="left"/>
       <w:pPr>
         <w:ind w:left="1440" w:hanging="1440"/>
@@ -865,10 +1735,10 @@
         <w:rFonts w:hint="default"/>
       </w:rPr>
     </w:lvl>
-    <w:lvl w:ilvl="8">
+    <w:lvl w:ilvl="7">
       <w:start w:val="1"/>
       <w:numFmt w:val="decimal"/>
-      <w:lvlText w:val="%1.%2.%3.%4.%5.%6.%7.%8.%9"/>
+      <w:lvlText w:val="%1.%2.%3.%4.%5.%6.%7.%8"/>
       <w:lvlJc w:val="left"/>
       <w:pPr>
         <w:ind w:left="1440" w:hanging="1440"/>
@@ -877,8 +1747,20 @@
         <w:rFonts w:hint="default"/>
       </w:rPr>
     </w:lvl>
+    <w:lvl w:ilvl="8">
+      <w:start w:val="1"/>
+      <w:numFmt w:val="decimal"/>
+      <w:lvlText w:val="%1.%2.%3.%4.%5.%6.%7.%8.%9"/>
+      <w:lvlJc w:val="left"/>
+      <w:pPr>
+        <w:ind w:left="1440" w:hanging="1440"/>
+      </w:pPr>
+      <w:rPr>
+        <w:rFonts w:hint="default"/>
+      </w:rPr>
+    </w:lvl>
   </w:abstractNum>
-  <w:abstractNum w:abstractNumId="3" w15:restartNumberingAfterBreak="0">
+  <w:abstractNum w:abstractNumId="5" w15:restartNumberingAfterBreak="0">
     <w:nsid w:val="4D1144F1"/>
     <w:multiLevelType w:val="hybridMultilevel"/>
     <w:tmpl w:val="4BD20C6C"/>
@@ -991,7 +1873,93 @@
       </w:rPr>
     </w:lvl>
   </w:abstractNum>
-  <w:abstractNum w:abstractNumId="4" w15:restartNumberingAfterBreak="0">
+  <w:abstractNum w:abstractNumId="6" w15:restartNumberingAfterBreak="0">
+    <w:nsid w:val="5BE934B0"/>
+    <w:multiLevelType w:val="hybridMultilevel"/>
+    <w:tmpl w:val="0DDE79DE"/>
+    <w:lvl w:ilvl="0" w:tplc="04090011">
+      <w:start w:val="1"/>
+      <w:numFmt w:val="decimal"/>
+      <w:lvlText w:val="%1)"/>
+      <w:lvlJc w:val="left"/>
+      <w:pPr>
+        <w:ind w:left="1200" w:hanging="360"/>
+      </w:pPr>
+    </w:lvl>
+    <w:lvl w:ilvl="1" w:tplc="04090019" w:tentative="1">
+      <w:start w:val="1"/>
+      <w:numFmt w:val="lowerLetter"/>
+      <w:lvlText w:val="%2."/>
+      <w:lvlJc w:val="left"/>
+      <w:pPr>
+        <w:ind w:left="1920" w:hanging="360"/>
+      </w:pPr>
+    </w:lvl>
+    <w:lvl w:ilvl="2" w:tplc="0409001B" w:tentative="1">
+      <w:start w:val="1"/>
+      <w:numFmt w:val="lowerRoman"/>
+      <w:lvlText w:val="%3."/>
+      <w:lvlJc w:val="right"/>
+      <w:pPr>
+        <w:ind w:left="2640" w:hanging="180"/>
+      </w:pPr>
+    </w:lvl>
+    <w:lvl w:ilvl="3" w:tplc="0409000F" w:tentative="1">
+      <w:start w:val="1"/>
+      <w:numFmt w:val="decimal"/>
+      <w:lvlText w:val="%4."/>
+      <w:lvlJc w:val="left"/>
+      <w:pPr>
+        <w:ind w:left="3360" w:hanging="360"/>
+      </w:pPr>
+    </w:lvl>
+    <w:lvl w:ilvl="4" w:tplc="04090019" w:tentative="1">
+      <w:start w:val="1"/>
+      <w:numFmt w:val="lowerLetter"/>
+      <w:lvlText w:val="%5."/>
+      <w:lvlJc w:val="left"/>
+      <w:pPr>
+        <w:ind w:left="4080" w:hanging="360"/>
+      </w:pPr>
+    </w:lvl>
+    <w:lvl w:ilvl="5" w:tplc="0409001B" w:tentative="1">
+      <w:start w:val="1"/>
+      <w:numFmt w:val="lowerRoman"/>
+      <w:lvlText w:val="%6."/>
+      <w:lvlJc w:val="right"/>
+      <w:pPr>
+        <w:ind w:left="4800" w:hanging="180"/>
+      </w:pPr>
+    </w:lvl>
+    <w:lvl w:ilvl="6" w:tplc="0409000F" w:tentative="1">
+      <w:start w:val="1"/>
+      <w:numFmt w:val="decimal"/>
+      <w:lvlText w:val="%7."/>
+      <w:lvlJc w:val="left"/>
+      <w:pPr>
+        <w:ind w:left="5520" w:hanging="360"/>
+      </w:pPr>
+    </w:lvl>
+    <w:lvl w:ilvl="7" w:tplc="04090019" w:tentative="1">
+      <w:start w:val="1"/>
+      <w:numFmt w:val="lowerLetter"/>
+      <w:lvlText w:val="%8."/>
+      <w:lvlJc w:val="left"/>
+      <w:pPr>
+        <w:ind w:left="6240" w:hanging="360"/>
+      </w:pPr>
+    </w:lvl>
+    <w:lvl w:ilvl="8" w:tplc="0409001B" w:tentative="1">
+      <w:start w:val="1"/>
+      <w:numFmt w:val="lowerRoman"/>
+      <w:lvlText w:val="%9."/>
+      <w:lvlJc w:val="right"/>
+      <w:pPr>
+        <w:ind w:left="6960" w:hanging="180"/>
+      </w:pPr>
+    </w:lvl>
+  </w:abstractNum>
+  <w:abstractNum w:abstractNumId="7" w15:restartNumberingAfterBreak="0">
     <w:nsid w:val="79AE5B78"/>
     <w:multiLevelType w:val="hybridMultilevel"/>
     <w:tmpl w:val="BD643150"/>
@@ -1078,25 +2046,34 @@
     </w:lvl>
   </w:abstractNum>
   <w:num w:numId="1">
-    <w:abstractNumId w:val="4"/>
+    <w:abstractNumId w:val="7"/>
   </w:num>
   <w:num w:numId="2">
-    <w:abstractNumId w:val="1"/>
+    <w:abstractNumId w:val="2"/>
   </w:num>
   <w:num w:numId="3">
     <w:abstractNumId w:val="0"/>
   </w:num>
   <w:num w:numId="4">
-    <w:abstractNumId w:val="2"/>
+    <w:abstractNumId w:val="4"/>
   </w:num>
   <w:num w:numId="5">
+    <w:abstractNumId w:val="5"/>
+  </w:num>
+  <w:num w:numId="6">
+    <w:abstractNumId w:val="6"/>
+  </w:num>
+  <w:num w:numId="7">
+    <w:abstractNumId w:val="1"/>
+  </w:num>
+  <w:num w:numId="8">
     <w:abstractNumId w:val="3"/>
   </w:num>
 </w:numbering>
 </file>
 
 <file path=word/styles.xml><?xml version="1.0" encoding="utf-8"?>
-<w:styles xmlns:mc="http://schemas.openxmlformats.org/markup-compatibility/2006" xmlns:r="http://schemas.openxmlformats.org/officeDocument/2006/relationships" xmlns:w="http://schemas.openxmlformats.org/wordprocessingml/2006/main" xmlns:w14="http://schemas.microsoft.com/office/word/2010/wordml" xmlns:w15="http://schemas.microsoft.com/office/word/2012/wordml" mc:Ignorable="w14 w15">
+<w:styles xmlns:mc="http://schemas.openxmlformats.org/markup-compatibility/2006" xmlns:r="http://schemas.openxmlformats.org/officeDocument/2006/relationships" xmlns:w="http://schemas.openxmlformats.org/wordprocessingml/2006/main" xmlns:w14="http://schemas.microsoft.com/office/word/2010/wordml" xmlns:w15="http://schemas.microsoft.com/office/word/2012/wordml" xmlns:w16cex="http://schemas.microsoft.com/office/word/2018/wordml/cex" xmlns:w16cid="http://schemas.microsoft.com/office/word/2016/wordml/cid" xmlns:w16="http://schemas.microsoft.com/office/word/2018/wordml" xmlns:w16se="http://schemas.microsoft.com/office/word/2015/wordml/symex" mc:Ignorable="w14 w15 w16se w16cid w16 w16cex">
   <w:docDefaults>
     <w:rPrDefault>
       <w:rPr>
@@ -1112,7 +2089,7 @@
       </w:pPr>
     </w:pPrDefault>
   </w:docDefaults>
-  <w:latentStyles w:defLockedState="0" w:defUIPriority="99" w:defSemiHidden="0" w:defUnhideWhenUsed="0" w:defQFormat="0" w:count="371">
+  <w:latentStyles w:defLockedState="0" w:defUIPriority="99" w:defSemiHidden="0" w:defUnhideWhenUsed="0" w:defQFormat="0" w:count="376">
     <w:lsdException w:name="Normal" w:uiPriority="0" w:qFormat="1"/>
     <w:lsdException w:name="heading 1" w:uiPriority="9" w:qFormat="1"/>
     <w:lsdException w:name="heading 2" w:semiHidden="1" w:uiPriority="9" w:unhideWhenUsed="1" w:qFormat="1"/>
@@ -1484,6 +2461,11 @@
     <w:lsdException w:name="List Table 5 Dark Accent 6" w:uiPriority="50"/>
     <w:lsdException w:name="List Table 6 Colorful Accent 6" w:uiPriority="51"/>
     <w:lsdException w:name="List Table 7 Colorful Accent 6" w:uiPriority="52"/>
+    <w:lsdException w:name="Mention" w:semiHidden="1" w:unhideWhenUsed="1"/>
+    <w:lsdException w:name="Smart Hyperlink" w:semiHidden="1" w:unhideWhenUsed="1"/>
+    <w:lsdException w:name="Hashtag" w:semiHidden="1" w:unhideWhenUsed="1"/>
+    <w:lsdException w:name="Unresolved Mention" w:semiHidden="1" w:unhideWhenUsed="1"/>
+    <w:lsdException w:name="Smart Link" w:semiHidden="1" w:unhideWhenUsed="1"/>
   </w:latentStyles>
   <w:style w:type="paragraph" w:default="1" w:styleId="Normal">
     <w:name w:val="Normal"/>
@@ -1755,6 +2737,18 @@
       <w:color w:val="44546A" w:themeColor="text2"/>
       <w:sz w:val="18"/>
       <w:szCs w:val="18"/>
+    </w:rPr>
+  </w:style>
+  <w:style w:type="character" w:styleId="UnresolvedMention">
+    <w:name w:val="Unresolved Mention"/>
+    <w:basedOn w:val="DefaultParagraphFont"/>
+    <w:uiPriority w:val="99"/>
+    <w:semiHidden/>
+    <w:unhideWhenUsed/>
+    <w:rsid w:val="00FE7AE1"/>
+    <w:rPr>
+      <w:color w:val="605E5C"/>
+      <w:shd w:val="clear" w:color="auto" w:fill="E1DFDD"/>
     </w:rPr>
   </w:style>
 </w:styles>

</xml_diff>